<commit_message>
Cambios realizados en las wireframes
</commit_message>
<xml_diff>
--- a/Documentacion/wireframes.docx
+++ b/Documentacion/wireframes.docx
@@ -3,15 +3,59 @@
 <w:document xmlns:wpc="http://schemas.microsoft.com/office/word/2010/wordprocessingCanvas" xmlns:cx="http://schemas.microsoft.com/office/drawing/2014/chartex" xmlns:cx1="http://schemas.microsoft.com/office/drawing/2015/9/8/chartex" xmlns:cx2="http://schemas.microsoft.com/office/drawing/2015/10/21/chartex" xmlns:cx3="http://schemas.microsoft.com/office/drawing/2016/5/9/chartex" xmlns:cx4="http://schemas.microsoft.com/office/drawing/2016/5/10/chartex" xmlns:cx5="http://schemas.microsoft.com/office/drawing/2016/5/11/chartex" xmlns:cx6="http://schemas.microsoft.com/office/drawing/2016/5/12/chartex" xmlns:cx7="http://schemas.microsoft.com/office/drawing/2016/5/13/chartex" xmlns:cx8="http://schemas.microsoft.com/office/drawing/2016/5/14/chartex" xmlns:mc="http://schemas.openxmlformats.org/markup-compatibility/2006" xmlns:aink="http://schemas.microsoft.com/office/drawing/2016/ink" xmlns:am3d="http://schemas.microsoft.com/office/drawing/2017/model3d" xmlns:o="urn:schemas-microsoft-com:office:office" xmlns:r="http://schemas.openxmlformats.org/officeDocument/2006/relationships" xmlns:m="http://schemas.openxmlformats.org/officeDocument/2006/math" xmlns:v="urn:schemas-microsoft-com:vml" xmlns:wp14="http://schemas.microsoft.com/office/word/2010/wordprocessingDrawing" xmlns:wp="http://schemas.openxmlformats.org/drawingml/2006/wordprocessingDrawing" xmlns:w10="urn:schemas-microsoft-com:office:word" xmlns:w="http://schemas.openxmlformats.org/wordprocessingml/2006/main" xmlns:w14="http://schemas.microsoft.com/office/word/2010/wordml" xmlns:w15="http://schemas.microsoft.com/office/word/2012/wordml" xmlns:w16cid="http://schemas.microsoft.com/office/word/2016/wordml/cid" xmlns:w16se="http://schemas.microsoft.com/office/word/2015/wordml/symex" xmlns:wpg="http://schemas.microsoft.com/office/word/2010/wordprocessingGroup" xmlns:wpi="http://schemas.microsoft.com/office/word/2010/wordprocessingInk" xmlns:wne="http://schemas.microsoft.com/office/word/2006/wordml" xmlns:wps="http://schemas.microsoft.com/office/word/2010/wordprocessingShape" mc:Ignorable="w14 w15 w16se w16cid wp14">
   <w:body>
     <w:p>
-      <w:r>
-        <w:rPr>
+      <w:pPr>
+        <w:rPr>
+          <w:rFonts w:ascii="Arial" w:hAnsi="Arial" w:cs="Arial"/>
+          <w:b/>
+        </w:rPr>
+      </w:pPr>
+      <w:r>
+        <w:rPr>
+          <w:rFonts w:ascii="Arial" w:hAnsi="Arial" w:cs="Arial"/>
+          <w:b/>
+        </w:rPr>
+        <w:t>Vista 1</w:t>
+      </w:r>
+      <w:r>
+        <w:rPr>
+          <w:rFonts w:ascii="Arial" w:hAnsi="Arial" w:cs="Arial"/>
+          <w:b/>
+        </w:rPr>
+        <w:t xml:space="preserve">: </w:t>
+      </w:r>
+      <w:proofErr w:type="spellStart"/>
+      <w:r>
+        <w:rPr>
+          <w:rFonts w:ascii="Arial" w:hAnsi="Arial" w:cs="Arial"/>
+          <w:b/>
+        </w:rPr>
+        <w:t>Template</w:t>
+      </w:r>
+      <w:proofErr w:type="spellEnd"/>
+      <w:r>
+        <w:rPr>
+          <w:rFonts w:ascii="Arial" w:hAnsi="Arial" w:cs="Arial"/>
+          <w:b/>
+        </w:rPr>
+        <w:t xml:space="preserve"> de usuario sin haber iniciado sesión</w:t>
+      </w:r>
+    </w:p>
+    <w:p>
+      <w:pPr>
+        <w:rPr>
+          <w:rFonts w:ascii="Arial" w:hAnsi="Arial" w:cs="Arial"/>
+        </w:rPr>
+      </w:pPr>
+      <w:r>
+        <w:rPr>
+          <w:rFonts w:ascii="Arial" w:hAnsi="Arial" w:cs="Arial"/>
           <w:noProof/>
         </w:rPr>
         <w:drawing>
-          <wp:inline distT="0" distB="0" distL="0" distR="0" wp14:anchorId="5F93C9CA" wp14:editId="40AB3326">
-            <wp:extent cx="5400040" cy="2644775"/>
-            <wp:effectExtent l="0" t="0" r="0" b="3175"/>
-            <wp:docPr id="3" name="Imagen 3"/>
+          <wp:inline distT="0" distB="0" distL="0" distR="0" wp14:anchorId="7331BC20" wp14:editId="560B0AB7">
+            <wp:extent cx="5400040" cy="4117975"/>
+            <wp:effectExtent l="0" t="0" r="0" b="0"/>
+            <wp:docPr id="4" name="Imagen 4"/>
             <wp:cNvGraphicFramePr>
               <a:graphicFrameLocks xmlns:a="http://schemas.openxmlformats.org/drawingml/2006/main" noChangeAspect="1"/>
             </wp:cNvGraphicFramePr>
@@ -19,23 +63,39 @@
               <a:graphicData uri="http://schemas.openxmlformats.org/drawingml/2006/picture">
                 <pic:pic xmlns:pic="http://schemas.openxmlformats.org/drawingml/2006/picture">
                   <pic:nvPicPr>
-                    <pic:cNvPr id="1" name=""/>
-                    <pic:cNvPicPr/>
+                    <pic:cNvPr id="0" name="Picture 2"/>
+                    <pic:cNvPicPr>
+                      <a:picLocks noChangeAspect="1" noChangeArrowheads="1"/>
+                    </pic:cNvPicPr>
                   </pic:nvPicPr>
-                  <pic:blipFill>
-                    <a:blip r:embed="rId4"/>
-                    <a:stretch>
-                      <a:fillRect/>
-                    </a:stretch>
+                  <pic:blipFill rotWithShape="1">
+                    <a:blip r:embed="rId6">
+                      <a:extLst>
+                        <a:ext uri="{28A0092B-C50C-407E-A947-70E740481C1C}">
+                          <a14:useLocalDpi xmlns:a14="http://schemas.microsoft.com/office/drawing/2010/main" val="0"/>
+                        </a:ext>
+                      </a:extLst>
+                    </a:blip>
+                    <a:srcRect r="30856"/>
+                    <a:stretch/>
                   </pic:blipFill>
-                  <pic:spPr>
+                  <pic:spPr bwMode="auto">
                     <a:xfrm>
                       <a:off x="0" y="0"/>
-                      <a:ext cx="5400040" cy="2644775"/>
+                      <a:ext cx="5400040" cy="4117975"/>
                     </a:xfrm>
                     <a:prstGeom prst="rect">
                       <a:avLst/>
                     </a:prstGeom>
+                    <a:noFill/>
+                    <a:ln>
+                      <a:noFill/>
+                    </a:ln>
+                    <a:extLst>
+                      <a:ext uri="{53640926-AAD7-44D8-BBD7-CCE9431645EC}">
+                        <a14:shadowObscured xmlns:a14="http://schemas.microsoft.com/office/drawing/2010/main"/>
+                      </a:ext>
+                    </a:extLst>
                   </pic:spPr>
                 </pic:pic>
               </a:graphicData>
@@ -43,27 +103,62 @@
           </wp:inline>
         </w:drawing>
       </w:r>
-      <w:bookmarkStart w:id="0" w:name="_GoBack"/>
-      <w:bookmarkEnd w:id="0"/>
     </w:p>
     <w:p>
-      <w:r>
-        <w:rPr>
+      <w:pPr>
+        <w:rPr>
+          <w:rFonts w:ascii="Arial" w:hAnsi="Arial" w:cs="Arial"/>
+        </w:rPr>
+      </w:pPr>
+      <w:r>
+        <w:rPr>
+          <w:rFonts w:ascii="Arial" w:hAnsi="Arial" w:cs="Arial"/>
+          <w:b/>
+        </w:rPr>
+        <w:t xml:space="preserve">Vista 2: </w:t>
+      </w:r>
+      <w:proofErr w:type="spellStart"/>
+      <w:r>
+        <w:rPr>
+          <w:rFonts w:ascii="Arial" w:hAnsi="Arial" w:cs="Arial"/>
+          <w:b/>
+        </w:rPr>
+        <w:t>Template</w:t>
+      </w:r>
+      <w:proofErr w:type="spellEnd"/>
+      <w:r>
+        <w:rPr>
+          <w:rFonts w:ascii="Arial" w:hAnsi="Arial" w:cs="Arial"/>
+          <w:b/>
+        </w:rPr>
+        <w:t xml:space="preserve"> usuario </w:t>
+      </w:r>
+      <w:proofErr w:type="spellStart"/>
+      <w:r>
+        <w:rPr>
+          <w:rFonts w:ascii="Arial" w:hAnsi="Arial" w:cs="Arial"/>
+          <w:b/>
+        </w:rPr>
+        <w:t>loggeado</w:t>
+      </w:r>
+      <w:proofErr w:type="spellEnd"/>
+    </w:p>
+    <w:p>
+      <w:pPr>
+        <w:rPr>
+          <w:rFonts w:ascii="Arial" w:hAnsi="Arial" w:cs="Arial"/>
+        </w:rPr>
+      </w:pPr>
+      <w:r>
+        <w:rPr>
+          <w:rFonts w:ascii="Arial" w:hAnsi="Arial" w:cs="Arial"/>
           <w:noProof/>
         </w:rPr>
         <w:drawing>
-          <wp:anchor distT="0" distB="0" distL="114300" distR="114300" simplePos="0" relativeHeight="251659264" behindDoc="0" locked="0" layoutInCell="1" allowOverlap="1" wp14:anchorId="7B5A5283">
-            <wp:simplePos x="0" y="0"/>
-            <wp:positionH relativeFrom="column">
-              <wp:posOffset>-3810</wp:posOffset>
-            </wp:positionH>
-            <wp:positionV relativeFrom="page">
-              <wp:posOffset>895350</wp:posOffset>
-            </wp:positionV>
-            <wp:extent cx="6035675" cy="3771900"/>
-            <wp:effectExtent l="0" t="0" r="3175" b="0"/>
-            <wp:wrapSquare wrapText="bothSides"/>
-            <wp:docPr id="1" name="Imagen 1"/>
+          <wp:inline distT="0" distB="0" distL="0" distR="0" wp14:anchorId="03DA7F7F" wp14:editId="7059E08F">
+            <wp:extent cx="5125181" cy="3962400"/>
+            <wp:effectExtent l="0" t="0" r="0" b="0"/>
+            <wp:docPr id="5" name="Imagen 5"/>
             <wp:cNvGraphicFramePr>
               <a:graphicFrameLocks xmlns:a="http://schemas.openxmlformats.org/drawingml/2006/main" noChangeAspect="1"/>
             </wp:cNvGraphicFramePr>
@@ -71,42 +166,1027 @@
               <a:graphicData uri="http://schemas.openxmlformats.org/drawingml/2006/picture">
                 <pic:pic xmlns:pic="http://schemas.openxmlformats.org/drawingml/2006/picture">
                   <pic:nvPicPr>
-                    <pic:cNvPr id="1" name=""/>
-                    <pic:cNvPicPr/>
+                    <pic:cNvPr id="0" name="Picture 3"/>
+                    <pic:cNvPicPr>
+                      <a:picLocks noChangeAspect="1" noChangeArrowheads="1"/>
+                    </pic:cNvPicPr>
                   </pic:nvPicPr>
-                  <pic:blipFill>
-                    <a:blip r:embed="rId5">
+                  <pic:blipFill rotWithShape="1">
+                    <a:blip r:embed="rId7">
                       <a:extLst>
                         <a:ext uri="{28A0092B-C50C-407E-A947-70E740481C1C}">
                           <a14:useLocalDpi xmlns:a14="http://schemas.microsoft.com/office/drawing/2010/main" val="0"/>
                         </a:ext>
                       </a:extLst>
                     </a:blip>
-                    <a:stretch>
-                      <a:fillRect/>
-                    </a:stretch>
+                    <a:srcRect r="32620"/>
+                    <a:stretch/>
                   </pic:blipFill>
-                  <pic:spPr>
+                  <pic:spPr bwMode="auto">
                     <a:xfrm>
                       <a:off x="0" y="0"/>
-                      <a:ext cx="6035675" cy="3771900"/>
+                      <a:ext cx="5129232" cy="3965532"/>
                     </a:xfrm>
                     <a:prstGeom prst="rect">
                       <a:avLst/>
                     </a:prstGeom>
+                    <a:noFill/>
+                    <a:ln>
+                      <a:noFill/>
+                    </a:ln>
+                    <a:extLst>
+                      <a:ext uri="{53640926-AAD7-44D8-BBD7-CCE9431645EC}">
+                        <a14:shadowObscured xmlns:a14="http://schemas.microsoft.com/office/drawing/2010/main"/>
+                      </a:ext>
+                    </a:extLst>
                   </pic:spPr>
                 </pic:pic>
               </a:graphicData>
             </a:graphic>
-            <wp14:sizeRelV relativeFrom="margin">
-              <wp14:pctHeight>0</wp14:pctHeight>
-            </wp14:sizeRelV>
-          </wp:anchor>
+          </wp:inline>
         </w:drawing>
       </w:r>
     </w:p>
-    <w:p/>
+    <w:p>
+      <w:pPr>
+        <w:rPr>
+          <w:rFonts w:ascii="Arial" w:hAnsi="Arial" w:cs="Arial"/>
+        </w:rPr>
+      </w:pPr>
+      <w:r>
+        <w:rPr>
+          <w:rFonts w:ascii="Arial" w:hAnsi="Arial" w:cs="Arial"/>
+        </w:rPr>
+        <w:br w:type="page"/>
+      </w:r>
+      <w:r>
+        <w:rPr>
+          <w:rFonts w:ascii="Arial" w:hAnsi="Arial" w:cs="Arial"/>
+          <w:b/>
+        </w:rPr>
+        <w:lastRenderedPageBreak/>
+        <w:t>Vista 3:  Inicio de sesión</w:t>
+      </w:r>
+    </w:p>
+    <w:p>
+      <w:pPr>
+        <w:rPr>
+          <w:rFonts w:ascii="Arial" w:hAnsi="Arial" w:cs="Arial"/>
+        </w:rPr>
+      </w:pPr>
+      <w:r>
+        <w:rPr>
+          <w:rFonts w:ascii="Arial" w:hAnsi="Arial" w:cs="Arial"/>
+          <w:noProof/>
+        </w:rPr>
+        <w:drawing>
+          <wp:inline distT="0" distB="0" distL="0" distR="0" wp14:anchorId="39B2F31C" wp14:editId="21253E55">
+            <wp:extent cx="5400040" cy="4102926"/>
+            <wp:effectExtent l="0" t="0" r="0" b="0"/>
+            <wp:docPr id="9" name="Imagen 9"/>
+            <wp:cNvGraphicFramePr>
+              <a:graphicFrameLocks xmlns:a="http://schemas.openxmlformats.org/drawingml/2006/main" noChangeAspect="1"/>
+            </wp:cNvGraphicFramePr>
+            <a:graphic xmlns:a="http://schemas.openxmlformats.org/drawingml/2006/main">
+              <a:graphicData uri="http://schemas.openxmlformats.org/drawingml/2006/picture">
+                <pic:pic xmlns:pic="http://schemas.openxmlformats.org/drawingml/2006/picture">
+                  <pic:nvPicPr>
+                    <pic:cNvPr id="0" name="Picture 7"/>
+                    <pic:cNvPicPr>
+                      <a:picLocks noChangeAspect="1" noChangeArrowheads="1"/>
+                    </pic:cNvPicPr>
+                  </pic:nvPicPr>
+                  <pic:blipFill rotWithShape="1">
+                    <a:blip r:embed="rId8">
+                      <a:extLst>
+                        <a:ext uri="{28A0092B-C50C-407E-A947-70E740481C1C}">
+                          <a14:useLocalDpi xmlns:a14="http://schemas.microsoft.com/office/drawing/2010/main" val="0"/>
+                        </a:ext>
+                      </a:extLst>
+                    </a:blip>
+                    <a:srcRect r="31561"/>
+                    <a:stretch/>
+                  </pic:blipFill>
+                  <pic:spPr bwMode="auto">
+                    <a:xfrm>
+                      <a:off x="0" y="0"/>
+                      <a:ext cx="5400040" cy="4102926"/>
+                    </a:xfrm>
+                    <a:prstGeom prst="rect">
+                      <a:avLst/>
+                    </a:prstGeom>
+                    <a:noFill/>
+                    <a:ln>
+                      <a:noFill/>
+                    </a:ln>
+                    <a:extLst>
+                      <a:ext uri="{53640926-AAD7-44D8-BBD7-CCE9431645EC}">
+                        <a14:shadowObscured xmlns:a14="http://schemas.microsoft.com/office/drawing/2010/main"/>
+                      </a:ext>
+                    </a:extLst>
+                  </pic:spPr>
+                </pic:pic>
+              </a:graphicData>
+            </a:graphic>
+          </wp:inline>
+        </w:drawing>
+      </w:r>
+    </w:p>
+    <w:p>
+      <w:pPr>
+        <w:rPr>
+          <w:rFonts w:ascii="Arial" w:hAnsi="Arial" w:cs="Arial"/>
+        </w:rPr>
+      </w:pPr>
+      <w:r>
+        <w:rPr>
+          <w:rFonts w:ascii="Arial" w:hAnsi="Arial" w:cs="Arial"/>
+          <w:b/>
+        </w:rPr>
+        <w:t>Vista 4: Registrarse</w:t>
+      </w:r>
+    </w:p>
+    <w:p>
+      <w:pPr>
+        <w:rPr>
+          <w:rFonts w:ascii="Arial" w:hAnsi="Arial" w:cs="Arial"/>
+        </w:rPr>
+      </w:pPr>
+      <w:r>
+        <w:rPr>
+          <w:rFonts w:ascii="Arial" w:hAnsi="Arial" w:cs="Arial"/>
+          <w:noProof/>
+        </w:rPr>
+        <w:drawing>
+          <wp:inline distT="0" distB="0" distL="0" distR="0" wp14:anchorId="59C41C0E" wp14:editId="53753AA6">
+            <wp:extent cx="5314950" cy="3949527"/>
+            <wp:effectExtent l="0" t="0" r="0" b="0"/>
+            <wp:docPr id="11" name="Imagen 11"/>
+            <wp:cNvGraphicFramePr>
+              <a:graphicFrameLocks xmlns:a="http://schemas.openxmlformats.org/drawingml/2006/main" noChangeAspect="1"/>
+            </wp:cNvGraphicFramePr>
+            <a:graphic xmlns:a="http://schemas.openxmlformats.org/drawingml/2006/main">
+              <a:graphicData uri="http://schemas.openxmlformats.org/drawingml/2006/picture">
+                <pic:pic xmlns:pic="http://schemas.openxmlformats.org/drawingml/2006/picture">
+                  <pic:nvPicPr>
+                    <pic:cNvPr id="0" name="Picture 9"/>
+                    <pic:cNvPicPr>
+                      <a:picLocks noChangeAspect="1" noChangeArrowheads="1"/>
+                    </pic:cNvPicPr>
+                  </pic:nvPicPr>
+                  <pic:blipFill rotWithShape="1">
+                    <a:blip r:embed="rId9">
+                      <a:extLst>
+                        <a:ext uri="{28A0092B-C50C-407E-A947-70E740481C1C}">
+                          <a14:useLocalDpi xmlns:a14="http://schemas.microsoft.com/office/drawing/2010/main" val="0"/>
+                        </a:ext>
+                      </a:extLst>
+                    </a:blip>
+                    <a:srcRect r="30150"/>
+                    <a:stretch/>
+                  </pic:blipFill>
+                  <pic:spPr bwMode="auto">
+                    <a:xfrm>
+                      <a:off x="0" y="0"/>
+                      <a:ext cx="5319537" cy="3952935"/>
+                    </a:xfrm>
+                    <a:prstGeom prst="rect">
+                      <a:avLst/>
+                    </a:prstGeom>
+                    <a:noFill/>
+                    <a:ln>
+                      <a:noFill/>
+                    </a:ln>
+                    <a:extLst>
+                      <a:ext uri="{53640926-AAD7-44D8-BBD7-CCE9431645EC}">
+                        <a14:shadowObscured xmlns:a14="http://schemas.microsoft.com/office/drawing/2010/main"/>
+                      </a:ext>
+                    </a:extLst>
+                  </pic:spPr>
+                </pic:pic>
+              </a:graphicData>
+            </a:graphic>
+          </wp:inline>
+        </w:drawing>
+      </w:r>
+    </w:p>
+    <w:p>
+      <w:pPr>
+        <w:rPr>
+          <w:rFonts w:ascii="Arial" w:hAnsi="Arial" w:cs="Arial"/>
+          <w:b/>
+        </w:rPr>
+      </w:pPr>
+      <w:r>
+        <w:rPr>
+          <w:rFonts w:ascii="Arial" w:hAnsi="Arial" w:cs="Arial"/>
+          <w:b/>
+        </w:rPr>
+        <w:lastRenderedPageBreak/>
+        <w:t xml:space="preserve">Vista </w:t>
+      </w:r>
+      <w:r>
+        <w:rPr>
+          <w:rFonts w:ascii="Arial" w:hAnsi="Arial" w:cs="Arial"/>
+          <w:b/>
+        </w:rPr>
+        <w:t>5: Cambio de Contraseña</w:t>
+      </w:r>
+      <w:r>
+        <w:rPr>
+          <w:rFonts w:ascii="Arial" w:hAnsi="Arial" w:cs="Arial"/>
+          <w:noProof/>
+        </w:rPr>
+        <w:drawing>
+          <wp:inline distT="0" distB="0" distL="0" distR="0" wp14:anchorId="5C985FEA" wp14:editId="5CA476D6">
+            <wp:extent cx="5391150" cy="3829665"/>
+            <wp:effectExtent l="0" t="0" r="0" b="0"/>
+            <wp:docPr id="10" name="Imagen 10"/>
+            <wp:cNvGraphicFramePr>
+              <a:graphicFrameLocks xmlns:a="http://schemas.openxmlformats.org/drawingml/2006/main" noChangeAspect="1"/>
+            </wp:cNvGraphicFramePr>
+            <a:graphic xmlns:a="http://schemas.openxmlformats.org/drawingml/2006/main">
+              <a:graphicData uri="http://schemas.openxmlformats.org/drawingml/2006/picture">
+                <pic:pic xmlns:pic="http://schemas.openxmlformats.org/drawingml/2006/picture">
+                  <pic:nvPicPr>
+                    <pic:cNvPr id="0" name="Picture 8"/>
+                    <pic:cNvPicPr>
+                      <a:picLocks noChangeAspect="1" noChangeArrowheads="1"/>
+                    </pic:cNvPicPr>
+                  </pic:nvPicPr>
+                  <pic:blipFill rotWithShape="1">
+                    <a:blip r:embed="rId10">
+                      <a:extLst>
+                        <a:ext uri="{28A0092B-C50C-407E-A947-70E740481C1C}">
+                          <a14:useLocalDpi xmlns:a14="http://schemas.microsoft.com/office/drawing/2010/main" val="0"/>
+                        </a:ext>
+                      </a:extLst>
+                    </a:blip>
+                    <a:srcRect r="26799"/>
+                    <a:stretch/>
+                  </pic:blipFill>
+                  <pic:spPr bwMode="auto">
+                    <a:xfrm>
+                      <a:off x="0" y="0"/>
+                      <a:ext cx="5395339" cy="3832640"/>
+                    </a:xfrm>
+                    <a:prstGeom prst="rect">
+                      <a:avLst/>
+                    </a:prstGeom>
+                    <a:noFill/>
+                    <a:ln>
+                      <a:noFill/>
+                    </a:ln>
+                    <a:extLst>
+                      <a:ext uri="{53640926-AAD7-44D8-BBD7-CCE9431645EC}">
+                        <a14:shadowObscured xmlns:a14="http://schemas.microsoft.com/office/drawing/2010/main"/>
+                      </a:ext>
+                    </a:extLst>
+                  </pic:spPr>
+                </pic:pic>
+              </a:graphicData>
+            </a:graphic>
+          </wp:inline>
+        </w:drawing>
+      </w:r>
+      <w:r>
+        <w:rPr>
+          <w:rFonts w:ascii="Arial" w:hAnsi="Arial" w:cs="Arial"/>
+          <w:b/>
+        </w:rPr>
+        <w:lastRenderedPageBreak/>
+        <w:t>V</w:t>
+      </w:r>
+      <w:r>
+        <w:rPr>
+          <w:rFonts w:ascii="Arial" w:hAnsi="Arial" w:cs="Arial"/>
+          <w:b/>
+        </w:rPr>
+        <w:t xml:space="preserve">ista </w:t>
+      </w:r>
+      <w:r>
+        <w:rPr>
+          <w:rFonts w:ascii="Arial" w:hAnsi="Arial" w:cs="Arial"/>
+          <w:b/>
+        </w:rPr>
+        <w:t>6</w:t>
+      </w:r>
+      <w:r>
+        <w:rPr>
+          <w:rFonts w:ascii="Arial" w:hAnsi="Arial" w:cs="Arial"/>
+          <w:b/>
+        </w:rPr>
+        <w:t xml:space="preserve">: </w:t>
+      </w:r>
+      <w:r>
+        <w:rPr>
+          <w:rFonts w:ascii="Arial" w:hAnsi="Arial" w:cs="Arial"/>
+          <w:b/>
+        </w:rPr>
+        <w:t>Nuevo anuncio</w:t>
+      </w:r>
+      <w:r>
+        <w:rPr>
+          <w:rFonts w:ascii="Arial" w:hAnsi="Arial" w:cs="Arial"/>
+          <w:noProof/>
+        </w:rPr>
+        <w:drawing>
+          <wp:inline distT="0" distB="0" distL="0" distR="0" wp14:anchorId="41032EB4" wp14:editId="3223996A">
+            <wp:extent cx="5238750" cy="4930588"/>
+            <wp:effectExtent l="0" t="0" r="0" b="3810"/>
+            <wp:docPr id="12" name="Imagen 12"/>
+            <wp:cNvGraphicFramePr>
+              <a:graphicFrameLocks xmlns:a="http://schemas.openxmlformats.org/drawingml/2006/main" noChangeAspect="1"/>
+            </wp:cNvGraphicFramePr>
+            <a:graphic xmlns:a="http://schemas.openxmlformats.org/drawingml/2006/main">
+              <a:graphicData uri="http://schemas.openxmlformats.org/drawingml/2006/picture">
+                <pic:pic xmlns:pic="http://schemas.openxmlformats.org/drawingml/2006/picture">
+                  <pic:nvPicPr>
+                    <pic:cNvPr id="0" name="Picture 10"/>
+                    <pic:cNvPicPr>
+                      <a:picLocks noChangeAspect="1" noChangeArrowheads="1"/>
+                    </pic:cNvPicPr>
+                  </pic:nvPicPr>
+                  <pic:blipFill rotWithShape="1">
+                    <a:blip r:embed="rId11">
+                      <a:extLst>
+                        <a:ext uri="{28A0092B-C50C-407E-A947-70E740481C1C}">
+                          <a14:useLocalDpi xmlns:a14="http://schemas.microsoft.com/office/drawing/2010/main" val="0"/>
+                        </a:ext>
+                      </a:extLst>
+                    </a:blip>
+                    <a:srcRect r="31033"/>
+                    <a:stretch/>
+                  </pic:blipFill>
+                  <pic:spPr bwMode="auto">
+                    <a:xfrm>
+                      <a:off x="0" y="0"/>
+                      <a:ext cx="5239383" cy="4931184"/>
+                    </a:xfrm>
+                    <a:prstGeom prst="rect">
+                      <a:avLst/>
+                    </a:prstGeom>
+                    <a:noFill/>
+                    <a:ln>
+                      <a:noFill/>
+                    </a:ln>
+                    <a:extLst>
+                      <a:ext uri="{53640926-AAD7-44D8-BBD7-CCE9431645EC}">
+                        <a14:shadowObscured xmlns:a14="http://schemas.microsoft.com/office/drawing/2010/main"/>
+                      </a:ext>
+                    </a:extLst>
+                  </pic:spPr>
+                </pic:pic>
+              </a:graphicData>
+            </a:graphic>
+          </wp:inline>
+        </w:drawing>
+      </w:r>
+    </w:p>
+    <w:p>
+      <w:pPr>
+        <w:rPr>
+          <w:rFonts w:ascii="Arial" w:hAnsi="Arial" w:cs="Arial"/>
+          <w:noProof/>
+        </w:rPr>
+      </w:pPr>
+      <w:r>
+        <w:rPr>
+          <w:rFonts w:ascii="Arial" w:hAnsi="Arial" w:cs="Arial"/>
+          <w:b/>
+        </w:rPr>
+        <w:lastRenderedPageBreak/>
+        <w:t xml:space="preserve">Vista </w:t>
+      </w:r>
+      <w:r>
+        <w:rPr>
+          <w:rFonts w:ascii="Arial" w:hAnsi="Arial" w:cs="Arial"/>
+          <w:b/>
+        </w:rPr>
+        <w:t>7</w:t>
+      </w:r>
+      <w:r>
+        <w:rPr>
+          <w:rFonts w:ascii="Arial" w:hAnsi="Arial" w:cs="Arial"/>
+          <w:b/>
+        </w:rPr>
+        <w:t xml:space="preserve">: </w:t>
+      </w:r>
+      <w:r>
+        <w:rPr>
+          <w:rFonts w:ascii="Arial" w:hAnsi="Arial" w:cs="Arial"/>
+          <w:b/>
+        </w:rPr>
+        <w:t>Modificar</w:t>
+      </w:r>
+      <w:r>
+        <w:rPr>
+          <w:rFonts w:ascii="Arial" w:hAnsi="Arial" w:cs="Arial"/>
+          <w:b/>
+        </w:rPr>
+        <w:t xml:space="preserve"> anuncio</w:t>
+      </w:r>
+      <w:r>
+        <w:rPr>
+          <w:rFonts w:ascii="Arial" w:hAnsi="Arial" w:cs="Arial"/>
+          <w:noProof/>
+        </w:rPr>
+        <w:t xml:space="preserve"> </w:t>
+      </w:r>
+      <w:r>
+        <w:rPr>
+          <w:rFonts w:ascii="Arial" w:hAnsi="Arial" w:cs="Arial"/>
+          <w:noProof/>
+        </w:rPr>
+        <w:drawing>
+          <wp:inline distT="0" distB="0" distL="0" distR="0" wp14:anchorId="22BD3B03" wp14:editId="508D9F4E">
+            <wp:extent cx="5343525" cy="6042364"/>
+            <wp:effectExtent l="0" t="0" r="0" b="0"/>
+            <wp:docPr id="13" name="Imagen 13"/>
+            <wp:cNvGraphicFramePr>
+              <a:graphicFrameLocks xmlns:a="http://schemas.openxmlformats.org/drawingml/2006/main" noChangeAspect="1"/>
+            </wp:cNvGraphicFramePr>
+            <a:graphic xmlns:a="http://schemas.openxmlformats.org/drawingml/2006/main">
+              <a:graphicData uri="http://schemas.openxmlformats.org/drawingml/2006/picture">
+                <pic:pic xmlns:pic="http://schemas.openxmlformats.org/drawingml/2006/picture">
+                  <pic:nvPicPr>
+                    <pic:cNvPr id="0" name="Picture 11"/>
+                    <pic:cNvPicPr>
+                      <a:picLocks noChangeAspect="1" noChangeArrowheads="1"/>
+                    </pic:cNvPicPr>
+                  </pic:nvPicPr>
+                  <pic:blipFill rotWithShape="1">
+                    <a:blip r:embed="rId12">
+                      <a:extLst>
+                        <a:ext uri="{28A0092B-C50C-407E-A947-70E740481C1C}">
+                          <a14:useLocalDpi xmlns:a14="http://schemas.microsoft.com/office/drawing/2010/main" val="0"/>
+                        </a:ext>
+                      </a:extLst>
+                    </a:blip>
+                    <a:srcRect r="30856"/>
+                    <a:stretch/>
+                  </pic:blipFill>
+                  <pic:spPr bwMode="auto">
+                    <a:xfrm>
+                      <a:off x="0" y="0"/>
+                      <a:ext cx="5345456" cy="6044547"/>
+                    </a:xfrm>
+                    <a:prstGeom prst="rect">
+                      <a:avLst/>
+                    </a:prstGeom>
+                    <a:noFill/>
+                    <a:ln>
+                      <a:noFill/>
+                    </a:ln>
+                    <a:extLst>
+                      <a:ext uri="{53640926-AAD7-44D8-BBD7-CCE9431645EC}">
+                        <a14:shadowObscured xmlns:a14="http://schemas.microsoft.com/office/drawing/2010/main"/>
+                      </a:ext>
+                    </a:extLst>
+                  </pic:spPr>
+                </pic:pic>
+              </a:graphicData>
+            </a:graphic>
+          </wp:inline>
+        </w:drawing>
+      </w:r>
+    </w:p>
+    <w:p>
+      <w:pPr>
+        <w:rPr>
+          <w:rFonts w:ascii="Arial" w:hAnsi="Arial" w:cs="Arial"/>
+          <w:b/>
+        </w:rPr>
+      </w:pPr>
+      <w:r>
+        <w:rPr>
+          <w:rFonts w:ascii="Arial" w:hAnsi="Arial" w:cs="Arial"/>
+          <w:b/>
+        </w:rPr>
+        <w:lastRenderedPageBreak/>
+        <w:t xml:space="preserve">Vista </w:t>
+      </w:r>
+      <w:r>
+        <w:rPr>
+          <w:rFonts w:ascii="Arial" w:hAnsi="Arial" w:cs="Arial"/>
+          <w:b/>
+        </w:rPr>
+        <w:t>8</w:t>
+      </w:r>
+      <w:r>
+        <w:rPr>
+          <w:rFonts w:ascii="Arial" w:hAnsi="Arial" w:cs="Arial"/>
+          <w:b/>
+        </w:rPr>
+        <w:t xml:space="preserve">: </w:t>
+      </w:r>
+      <w:r>
+        <w:rPr>
+          <w:rFonts w:ascii="Arial" w:hAnsi="Arial" w:cs="Arial"/>
+          <w:b/>
+        </w:rPr>
+        <w:t>Anuncio</w:t>
+      </w:r>
+      <w:r>
+        <w:rPr>
+          <w:rFonts w:ascii="Arial" w:hAnsi="Arial" w:cs="Arial"/>
+          <w:noProof/>
+        </w:rPr>
+        <w:t xml:space="preserve"> </w:t>
+      </w:r>
+      <w:r>
+        <w:rPr>
+          <w:rFonts w:ascii="Arial" w:hAnsi="Arial" w:cs="Arial"/>
+          <w:noProof/>
+        </w:rPr>
+        <w:drawing>
+          <wp:inline distT="0" distB="0" distL="0" distR="0" wp14:anchorId="6AA0EAD6" wp14:editId="3A5E00FD">
+            <wp:extent cx="5019675" cy="6337893"/>
+            <wp:effectExtent l="0" t="0" r="0" b="6350"/>
+            <wp:docPr id="2" name="Imagen 2"/>
+            <wp:cNvGraphicFramePr>
+              <a:graphicFrameLocks xmlns:a="http://schemas.openxmlformats.org/drawingml/2006/main" noChangeAspect="1"/>
+            </wp:cNvGraphicFramePr>
+            <a:graphic xmlns:a="http://schemas.openxmlformats.org/drawingml/2006/main">
+              <a:graphicData uri="http://schemas.openxmlformats.org/drawingml/2006/picture">
+                <pic:pic xmlns:pic="http://schemas.openxmlformats.org/drawingml/2006/picture">
+                  <pic:nvPicPr>
+                    <pic:cNvPr id="0" name="Picture 1"/>
+                    <pic:cNvPicPr>
+                      <a:picLocks noChangeAspect="1" noChangeArrowheads="1"/>
+                    </pic:cNvPicPr>
+                  </pic:nvPicPr>
+                  <pic:blipFill rotWithShape="1">
+                    <a:blip r:embed="rId13">
+                      <a:extLst>
+                        <a:ext uri="{28A0092B-C50C-407E-A947-70E740481C1C}">
+                          <a14:useLocalDpi xmlns:a14="http://schemas.microsoft.com/office/drawing/2010/main" val="0"/>
+                        </a:ext>
+                      </a:extLst>
+                    </a:blip>
+                    <a:srcRect r="33325"/>
+                    <a:stretch/>
+                  </pic:blipFill>
+                  <pic:spPr bwMode="auto">
+                    <a:xfrm>
+                      <a:off x="0" y="0"/>
+                      <a:ext cx="5021475" cy="6340166"/>
+                    </a:xfrm>
+                    <a:prstGeom prst="rect">
+                      <a:avLst/>
+                    </a:prstGeom>
+                    <a:noFill/>
+                    <a:ln>
+                      <a:noFill/>
+                    </a:ln>
+                    <a:extLst>
+                      <a:ext uri="{53640926-AAD7-44D8-BBD7-CCE9431645EC}">
+                        <a14:shadowObscured xmlns:a14="http://schemas.microsoft.com/office/drawing/2010/main"/>
+                      </a:ext>
+                    </a:extLst>
+                  </pic:spPr>
+                </pic:pic>
+              </a:graphicData>
+            </a:graphic>
+          </wp:inline>
+        </w:drawing>
+      </w:r>
+      <w:r>
+        <w:rPr>
+          <w:rFonts w:ascii="Arial" w:hAnsi="Arial" w:cs="Arial"/>
+          <w:b/>
+        </w:rPr>
+        <w:t xml:space="preserve"> </w:t>
+      </w:r>
+    </w:p>
+    <w:p>
+      <w:pPr>
+        <w:rPr>
+          <w:rFonts w:ascii="Arial" w:hAnsi="Arial" w:cs="Arial"/>
+          <w:b/>
+        </w:rPr>
+      </w:pPr>
+      <w:r>
+        <w:rPr>
+          <w:rFonts w:ascii="Arial" w:hAnsi="Arial" w:cs="Arial"/>
+          <w:b/>
+        </w:rPr>
+        <w:br w:type="page"/>
+      </w:r>
+    </w:p>
+    <w:p>
+      <w:pPr>
+        <w:rPr>
+          <w:rFonts w:ascii="Arial" w:hAnsi="Arial" w:cs="Arial"/>
+          <w:noProof/>
+        </w:rPr>
+      </w:pPr>
+      <w:r>
+        <w:rPr>
+          <w:rFonts w:ascii="Arial" w:hAnsi="Arial" w:cs="Arial"/>
+          <w:b/>
+        </w:rPr>
+        <w:lastRenderedPageBreak/>
+        <w:t xml:space="preserve">Vista </w:t>
+      </w:r>
+      <w:r>
+        <w:rPr>
+          <w:rFonts w:ascii="Arial" w:hAnsi="Arial" w:cs="Arial"/>
+          <w:b/>
+        </w:rPr>
+        <w:t>9</w:t>
+      </w:r>
+      <w:r>
+        <w:rPr>
+          <w:rFonts w:ascii="Arial" w:hAnsi="Arial" w:cs="Arial"/>
+          <w:b/>
+        </w:rPr>
+        <w:t xml:space="preserve">: </w:t>
+      </w:r>
+      <w:r>
+        <w:rPr>
+          <w:rFonts w:ascii="Arial" w:hAnsi="Arial" w:cs="Arial"/>
+          <w:b/>
+        </w:rPr>
+        <w:t>Hub de anuncios</w:t>
+      </w:r>
+      <w:r>
+        <w:rPr>
+          <w:rFonts w:ascii="Arial" w:hAnsi="Arial" w:cs="Arial"/>
+          <w:noProof/>
+        </w:rPr>
+        <w:t xml:space="preserve"> </w:t>
+      </w:r>
+      <w:r>
+        <w:rPr>
+          <w:rFonts w:ascii="Arial" w:hAnsi="Arial" w:cs="Arial"/>
+          <w:noProof/>
+        </w:rPr>
+        <w:drawing>
+          <wp:inline distT="0" distB="0" distL="0" distR="0" wp14:anchorId="2D294BBA" wp14:editId="244AFC62">
+            <wp:extent cx="5400040" cy="4121018"/>
+            <wp:effectExtent l="0" t="0" r="0" b="0"/>
+            <wp:docPr id="6" name="Imagen 6"/>
+            <wp:cNvGraphicFramePr>
+              <a:graphicFrameLocks xmlns:a="http://schemas.openxmlformats.org/drawingml/2006/main" noChangeAspect="1"/>
+            </wp:cNvGraphicFramePr>
+            <a:graphic xmlns:a="http://schemas.openxmlformats.org/drawingml/2006/main">
+              <a:graphicData uri="http://schemas.openxmlformats.org/drawingml/2006/picture">
+                <pic:pic xmlns:pic="http://schemas.openxmlformats.org/drawingml/2006/picture">
+                  <pic:nvPicPr>
+                    <pic:cNvPr id="0" name="Picture 4"/>
+                    <pic:cNvPicPr>
+                      <a:picLocks noChangeAspect="1" noChangeArrowheads="1"/>
+                    </pic:cNvPicPr>
+                  </pic:nvPicPr>
+                  <pic:blipFill rotWithShape="1">
+                    <a:blip r:embed="rId14">
+                      <a:extLst>
+                        <a:ext uri="{28A0092B-C50C-407E-A947-70E740481C1C}">
+                          <a14:useLocalDpi xmlns:a14="http://schemas.microsoft.com/office/drawing/2010/main" val="0"/>
+                        </a:ext>
+                      </a:extLst>
+                    </a:blip>
+                    <a:srcRect r="31738"/>
+                    <a:stretch/>
+                  </pic:blipFill>
+                  <pic:spPr bwMode="auto">
+                    <a:xfrm>
+                      <a:off x="0" y="0"/>
+                      <a:ext cx="5400040" cy="4121018"/>
+                    </a:xfrm>
+                    <a:prstGeom prst="rect">
+                      <a:avLst/>
+                    </a:prstGeom>
+                    <a:noFill/>
+                    <a:ln>
+                      <a:noFill/>
+                    </a:ln>
+                    <a:extLst>
+                      <a:ext uri="{53640926-AAD7-44D8-BBD7-CCE9431645EC}">
+                        <a14:shadowObscured xmlns:a14="http://schemas.microsoft.com/office/drawing/2010/main"/>
+                      </a:ext>
+                    </a:extLst>
+                  </pic:spPr>
+                </pic:pic>
+              </a:graphicData>
+            </a:graphic>
+          </wp:inline>
+        </w:drawing>
+      </w:r>
+    </w:p>
+    <w:p>
+      <w:pPr>
+        <w:rPr>
+          <w:rFonts w:ascii="Arial" w:hAnsi="Arial" w:cs="Arial"/>
+          <w:noProof/>
+        </w:rPr>
+      </w:pPr>
+      <w:r>
+        <w:rPr>
+          <w:rFonts w:ascii="Arial" w:hAnsi="Arial" w:cs="Arial"/>
+          <w:b/>
+        </w:rPr>
+        <w:t xml:space="preserve">Vista </w:t>
+      </w:r>
+      <w:r>
+        <w:rPr>
+          <w:rFonts w:ascii="Arial" w:hAnsi="Arial" w:cs="Arial"/>
+          <w:b/>
+        </w:rPr>
+        <w:t>10</w:t>
+      </w:r>
+      <w:r>
+        <w:rPr>
+          <w:rFonts w:ascii="Arial" w:hAnsi="Arial" w:cs="Arial"/>
+          <w:b/>
+        </w:rPr>
+        <w:t xml:space="preserve">: </w:t>
+      </w:r>
+      <w:r>
+        <w:rPr>
+          <w:rFonts w:ascii="Arial" w:hAnsi="Arial" w:cs="Arial"/>
+          <w:b/>
+        </w:rPr>
+        <w:t>Página</w:t>
+      </w:r>
+      <w:r>
+        <w:rPr>
+          <w:rFonts w:ascii="Arial" w:hAnsi="Arial" w:cs="Arial"/>
+          <w:b/>
+        </w:rPr>
+        <w:t xml:space="preserve"> principal</w:t>
+      </w:r>
+      <w:r>
+        <w:rPr>
+          <w:rFonts w:ascii="Arial" w:hAnsi="Arial" w:cs="Arial"/>
+          <w:noProof/>
+        </w:rPr>
+        <w:t xml:space="preserve"> </w:t>
+      </w:r>
+      <w:r>
+        <w:rPr>
+          <w:rFonts w:ascii="Arial" w:hAnsi="Arial" w:cs="Arial"/>
+          <w:noProof/>
+        </w:rPr>
+        <w:drawing>
+          <wp:inline distT="0" distB="0" distL="0" distR="0" wp14:anchorId="36673F87" wp14:editId="31FCED9E">
+            <wp:extent cx="5276850" cy="3965470"/>
+            <wp:effectExtent l="0" t="0" r="0" b="0"/>
+            <wp:docPr id="7" name="Imagen 7"/>
+            <wp:cNvGraphicFramePr>
+              <a:graphicFrameLocks xmlns:a="http://schemas.openxmlformats.org/drawingml/2006/main" noChangeAspect="1"/>
+            </wp:cNvGraphicFramePr>
+            <a:graphic xmlns:a="http://schemas.openxmlformats.org/drawingml/2006/main">
+              <a:graphicData uri="http://schemas.openxmlformats.org/drawingml/2006/picture">
+                <pic:pic xmlns:pic="http://schemas.openxmlformats.org/drawingml/2006/picture">
+                  <pic:nvPicPr>
+                    <pic:cNvPr id="0" name="Picture 5"/>
+                    <pic:cNvPicPr>
+                      <a:picLocks noChangeAspect="1" noChangeArrowheads="1"/>
+                    </pic:cNvPicPr>
+                  </pic:nvPicPr>
+                  <pic:blipFill rotWithShape="1">
+                    <a:blip r:embed="rId15">
+                      <a:extLst>
+                        <a:ext uri="{28A0092B-C50C-407E-A947-70E740481C1C}">
+                          <a14:useLocalDpi xmlns:a14="http://schemas.microsoft.com/office/drawing/2010/main" val="0"/>
+                        </a:ext>
+                      </a:extLst>
+                    </a:blip>
+                    <a:srcRect r="30680"/>
+                    <a:stretch/>
+                  </pic:blipFill>
+                  <pic:spPr bwMode="auto">
+                    <a:xfrm>
+                      <a:off x="0" y="0"/>
+                      <a:ext cx="5279179" cy="3967220"/>
+                    </a:xfrm>
+                    <a:prstGeom prst="rect">
+                      <a:avLst/>
+                    </a:prstGeom>
+                    <a:noFill/>
+                    <a:ln>
+                      <a:noFill/>
+                    </a:ln>
+                    <a:extLst>
+                      <a:ext uri="{53640926-AAD7-44D8-BBD7-CCE9431645EC}">
+                        <a14:shadowObscured xmlns:a14="http://schemas.microsoft.com/office/drawing/2010/main"/>
+                      </a:ext>
+                    </a:extLst>
+                  </pic:spPr>
+                </pic:pic>
+              </a:graphicData>
+            </a:graphic>
+          </wp:inline>
+        </w:drawing>
+      </w:r>
+    </w:p>
+    <w:p>
+      <w:pPr>
+        <w:rPr>
+          <w:rFonts w:ascii="Arial" w:hAnsi="Arial" w:cs="Arial"/>
+          <w:noProof/>
+        </w:rPr>
+      </w:pPr>
+      <w:r>
+        <w:rPr>
+          <w:rFonts w:ascii="Arial" w:hAnsi="Arial" w:cs="Arial"/>
+          <w:b/>
+        </w:rPr>
+        <w:lastRenderedPageBreak/>
+        <w:t>Vista 1</w:t>
+      </w:r>
+      <w:r>
+        <w:rPr>
+          <w:rFonts w:ascii="Arial" w:hAnsi="Arial" w:cs="Arial"/>
+          <w:b/>
+        </w:rPr>
+        <w:t>1</w:t>
+      </w:r>
+      <w:r>
+        <w:rPr>
+          <w:rFonts w:ascii="Arial" w:hAnsi="Arial" w:cs="Arial"/>
+          <w:b/>
+        </w:rPr>
+        <w:t xml:space="preserve">: </w:t>
+      </w:r>
+      <w:r>
+        <w:rPr>
+          <w:rFonts w:ascii="Arial" w:hAnsi="Arial" w:cs="Arial"/>
+          <w:b/>
+        </w:rPr>
+        <w:t>Pagina de categorías y subcateg</w:t>
+      </w:r>
+      <w:r>
+        <w:rPr>
+          <w:rFonts w:ascii="Arial" w:hAnsi="Arial" w:cs="Arial"/>
+          <w:b/>
+        </w:rPr>
+        <w:t>orías</w:t>
+      </w:r>
+      <w:r>
+        <w:rPr>
+          <w:rFonts w:ascii="Arial" w:hAnsi="Arial" w:cs="Arial"/>
+          <w:noProof/>
+        </w:rPr>
+        <w:t xml:space="preserve"> </w:t>
+      </w:r>
+      <w:r>
+        <w:rPr>
+          <w:rFonts w:ascii="Arial" w:hAnsi="Arial" w:cs="Arial"/>
+          <w:noProof/>
+        </w:rPr>
+        <w:drawing>
+          <wp:inline distT="0" distB="0" distL="0" distR="0" wp14:anchorId="677C6FA7" wp14:editId="2BD44292">
+            <wp:extent cx="5133975" cy="3907819"/>
+            <wp:effectExtent l="0" t="0" r="0" b="0"/>
+            <wp:docPr id="8" name="Imagen 8"/>
+            <wp:cNvGraphicFramePr>
+              <a:graphicFrameLocks xmlns:a="http://schemas.openxmlformats.org/drawingml/2006/main" noChangeAspect="1"/>
+            </wp:cNvGraphicFramePr>
+            <a:graphic xmlns:a="http://schemas.openxmlformats.org/drawingml/2006/main">
+              <a:graphicData uri="http://schemas.openxmlformats.org/drawingml/2006/picture">
+                <pic:pic xmlns:pic="http://schemas.openxmlformats.org/drawingml/2006/picture">
+                  <pic:nvPicPr>
+                    <pic:cNvPr id="0" name="Picture 6"/>
+                    <pic:cNvPicPr>
+                      <a:picLocks noChangeAspect="1" noChangeArrowheads="1"/>
+                    </pic:cNvPicPr>
+                  </pic:nvPicPr>
+                  <pic:blipFill rotWithShape="1">
+                    <a:blip r:embed="rId16">
+                      <a:extLst>
+                        <a:ext uri="{28A0092B-C50C-407E-A947-70E740481C1C}">
+                          <a14:useLocalDpi xmlns:a14="http://schemas.microsoft.com/office/drawing/2010/main" val="0"/>
+                        </a:ext>
+                      </a:extLst>
+                    </a:blip>
+                    <a:srcRect r="31561"/>
+                    <a:stretch/>
+                  </pic:blipFill>
+                  <pic:spPr bwMode="auto">
+                    <a:xfrm>
+                      <a:off x="0" y="0"/>
+                      <a:ext cx="5139524" cy="3912043"/>
+                    </a:xfrm>
+                    <a:prstGeom prst="rect">
+                      <a:avLst/>
+                    </a:prstGeom>
+                    <a:noFill/>
+                    <a:ln>
+                      <a:noFill/>
+                    </a:ln>
+                    <a:extLst>
+                      <a:ext uri="{53640926-AAD7-44D8-BBD7-CCE9431645EC}">
+                        <a14:shadowObscured xmlns:a14="http://schemas.microsoft.com/office/drawing/2010/main"/>
+                      </a:ext>
+                    </a:extLst>
+                  </pic:spPr>
+                </pic:pic>
+              </a:graphicData>
+            </a:graphic>
+          </wp:inline>
+        </w:drawing>
+      </w:r>
+      <w:bookmarkStart w:id="0" w:name="_GoBack"/>
+      <w:bookmarkEnd w:id="0"/>
+      <w:r>
+        <w:rPr>
+          <w:rFonts w:ascii="Arial" w:hAnsi="Arial" w:cs="Arial"/>
+          <w:b/>
+        </w:rPr>
+        <w:lastRenderedPageBreak/>
+        <w:t>Vista 1</w:t>
+      </w:r>
+      <w:r>
+        <w:rPr>
+          <w:rFonts w:ascii="Arial" w:hAnsi="Arial" w:cs="Arial"/>
+          <w:b/>
+        </w:rPr>
+        <w:t>2</w:t>
+      </w:r>
+      <w:r>
+        <w:rPr>
+          <w:rFonts w:ascii="Arial" w:hAnsi="Arial" w:cs="Arial"/>
+          <w:b/>
+        </w:rPr>
+        <w:t xml:space="preserve">: </w:t>
+      </w:r>
+      <w:r>
+        <w:rPr>
+          <w:rFonts w:ascii="Arial" w:hAnsi="Arial" w:cs="Arial"/>
+          <w:b/>
+        </w:rPr>
+        <w:t>Página de información</w:t>
+      </w:r>
+      <w:r>
+        <w:rPr>
+          <w:rFonts w:ascii="Arial" w:hAnsi="Arial" w:cs="Arial"/>
+          <w:noProof/>
+        </w:rPr>
+        <w:t xml:space="preserve"> </w:t>
+      </w:r>
+      <w:r>
+        <w:rPr>
+          <w:rFonts w:ascii="Arial" w:hAnsi="Arial" w:cs="Arial"/>
+          <w:noProof/>
+        </w:rPr>
+        <w:drawing>
+          <wp:inline distT="0" distB="0" distL="0" distR="0">
+            <wp:extent cx="5143500" cy="6262299"/>
+            <wp:effectExtent l="0" t="0" r="0" b="5715"/>
+            <wp:docPr id="14" name="Imagen 14"/>
+            <wp:cNvGraphicFramePr>
+              <a:graphicFrameLocks xmlns:a="http://schemas.openxmlformats.org/drawingml/2006/main" noChangeAspect="1"/>
+            </wp:cNvGraphicFramePr>
+            <a:graphic xmlns:a="http://schemas.openxmlformats.org/drawingml/2006/main">
+              <a:graphicData uri="http://schemas.openxmlformats.org/drawingml/2006/picture">
+                <pic:pic xmlns:pic="http://schemas.openxmlformats.org/drawingml/2006/picture">
+                  <pic:nvPicPr>
+                    <pic:cNvPr id="0" name="Picture 12"/>
+                    <pic:cNvPicPr>
+                      <a:picLocks noChangeAspect="1" noChangeArrowheads="1"/>
+                    </pic:cNvPicPr>
+                  </pic:nvPicPr>
+                  <pic:blipFill rotWithShape="1">
+                    <a:blip r:embed="rId17">
+                      <a:extLst>
+                        <a:ext uri="{28A0092B-C50C-407E-A947-70E740481C1C}">
+                          <a14:useLocalDpi xmlns:a14="http://schemas.microsoft.com/office/drawing/2010/main" val="0"/>
+                        </a:ext>
+                      </a:extLst>
+                    </a:blip>
+                    <a:srcRect r="30856"/>
+                    <a:stretch/>
+                  </pic:blipFill>
+                  <pic:spPr bwMode="auto">
+                    <a:xfrm>
+                      <a:off x="0" y="0"/>
+                      <a:ext cx="5147128" cy="6266716"/>
+                    </a:xfrm>
+                    <a:prstGeom prst="rect">
+                      <a:avLst/>
+                    </a:prstGeom>
+                    <a:noFill/>
+                    <a:ln>
+                      <a:noFill/>
+                    </a:ln>
+                    <a:extLst>
+                      <a:ext uri="{53640926-AAD7-44D8-BBD7-CCE9431645EC}">
+                        <a14:shadowObscured xmlns:a14="http://schemas.microsoft.com/office/drawing/2010/main"/>
+                      </a:ext>
+                    </a:extLst>
+                  </pic:spPr>
+                </pic:pic>
+              </a:graphicData>
+            </a:graphic>
+          </wp:inline>
+        </w:drawing>
+      </w:r>
+    </w:p>
     <w:sectPr>
+      <w:headerReference w:type="default" r:id="rId18"/>
       <w:pgSz w:w="11906" w:h="16838"/>
       <w:pgMar w:top="1417" w:right="1701" w:bottom="1417" w:left="1701" w:header="708" w:footer="708" w:gutter="0"/>
       <w:cols w:space="708"/>
@@ -114,6 +1194,82 @@
     </w:sectPr>
   </w:body>
 </w:document>
+</file>
+
+<file path=word/endnotes.xml><?xml version="1.0" encoding="utf-8"?>
+<w:endnotes xmlns:wpc="http://schemas.microsoft.com/office/word/2010/wordprocessingCanvas" xmlns:cx="http://schemas.microsoft.com/office/drawing/2014/chartex" xmlns:cx1="http://schemas.microsoft.com/office/drawing/2015/9/8/chartex" xmlns:cx2="http://schemas.microsoft.com/office/drawing/2015/10/21/chartex" xmlns:cx3="http://schemas.microsoft.com/office/drawing/2016/5/9/chartex" xmlns:cx4="http://schemas.microsoft.com/office/drawing/2016/5/10/chartex" xmlns:cx5="http://schemas.microsoft.com/office/drawing/2016/5/11/chartex" xmlns:cx6="http://schemas.microsoft.com/office/drawing/2016/5/12/chartex" xmlns:cx7="http://schemas.microsoft.com/office/drawing/2016/5/13/chartex" xmlns:cx8="http://schemas.microsoft.com/office/drawing/2016/5/14/chartex" xmlns:mc="http://schemas.openxmlformats.org/markup-compatibility/2006" xmlns:aink="http://schemas.microsoft.com/office/drawing/2016/ink" xmlns:am3d="http://schemas.microsoft.com/office/drawing/2017/model3d" xmlns:o="urn:schemas-microsoft-com:office:office" xmlns:r="http://schemas.openxmlformats.org/officeDocument/2006/relationships" xmlns:m="http://schemas.openxmlformats.org/officeDocument/2006/math" xmlns:v="urn:schemas-microsoft-com:vml" xmlns:wp14="http://schemas.microsoft.com/office/word/2010/wordprocessingDrawing" xmlns:wp="http://schemas.openxmlformats.org/drawingml/2006/wordprocessingDrawing" xmlns:w10="urn:schemas-microsoft-com:office:word" xmlns:w="http://schemas.openxmlformats.org/wordprocessingml/2006/main" xmlns:w14="http://schemas.microsoft.com/office/word/2010/wordml" xmlns:w15="http://schemas.microsoft.com/office/word/2012/wordml" xmlns:w16cid="http://schemas.microsoft.com/office/word/2016/wordml/cid" xmlns:w16se="http://schemas.microsoft.com/office/word/2015/wordml/symex" xmlns:wpg="http://schemas.microsoft.com/office/word/2010/wordprocessingGroup" xmlns:wpi="http://schemas.microsoft.com/office/word/2010/wordprocessingInk" xmlns:wne="http://schemas.microsoft.com/office/word/2006/wordml" xmlns:wps="http://schemas.microsoft.com/office/word/2010/wordprocessingShape" mc:Ignorable="w14 w15 w16se w16cid wp14">
+  <w:endnote w:type="separator" w:id="-1">
+    <w:p>
+      <w:pPr>
+        <w:spacing w:after="0" w:line="240" w:lineRule="auto"/>
+      </w:pPr>
+      <w:r>
+        <w:separator/>
+      </w:r>
+    </w:p>
+  </w:endnote>
+  <w:endnote w:type="continuationSeparator" w:id="0">
+    <w:p>
+      <w:pPr>
+        <w:spacing w:after="0" w:line="240" w:lineRule="auto"/>
+      </w:pPr>
+      <w:r>
+        <w:continuationSeparator/>
+      </w:r>
+    </w:p>
+  </w:endnote>
+</w:endnotes>
+</file>
+
+<file path=word/footnotes.xml><?xml version="1.0" encoding="utf-8"?>
+<w:footnotes xmlns:wpc="http://schemas.microsoft.com/office/word/2010/wordprocessingCanvas" xmlns:cx="http://schemas.microsoft.com/office/drawing/2014/chartex" xmlns:cx1="http://schemas.microsoft.com/office/drawing/2015/9/8/chartex" xmlns:cx2="http://schemas.microsoft.com/office/drawing/2015/10/21/chartex" xmlns:cx3="http://schemas.microsoft.com/office/drawing/2016/5/9/chartex" xmlns:cx4="http://schemas.microsoft.com/office/drawing/2016/5/10/chartex" xmlns:cx5="http://schemas.microsoft.com/office/drawing/2016/5/11/chartex" xmlns:cx6="http://schemas.microsoft.com/office/drawing/2016/5/12/chartex" xmlns:cx7="http://schemas.microsoft.com/office/drawing/2016/5/13/chartex" xmlns:cx8="http://schemas.microsoft.com/office/drawing/2016/5/14/chartex" xmlns:mc="http://schemas.openxmlformats.org/markup-compatibility/2006" xmlns:aink="http://schemas.microsoft.com/office/drawing/2016/ink" xmlns:am3d="http://schemas.microsoft.com/office/drawing/2017/model3d" xmlns:o="urn:schemas-microsoft-com:office:office" xmlns:r="http://schemas.openxmlformats.org/officeDocument/2006/relationships" xmlns:m="http://schemas.openxmlformats.org/officeDocument/2006/math" xmlns:v="urn:schemas-microsoft-com:vml" xmlns:wp14="http://schemas.microsoft.com/office/word/2010/wordprocessingDrawing" xmlns:wp="http://schemas.openxmlformats.org/drawingml/2006/wordprocessingDrawing" xmlns:w10="urn:schemas-microsoft-com:office:word" xmlns:w="http://schemas.openxmlformats.org/wordprocessingml/2006/main" xmlns:w14="http://schemas.microsoft.com/office/word/2010/wordml" xmlns:w15="http://schemas.microsoft.com/office/word/2012/wordml" xmlns:w16cid="http://schemas.microsoft.com/office/word/2016/wordml/cid" xmlns:w16se="http://schemas.microsoft.com/office/word/2015/wordml/symex" xmlns:wpg="http://schemas.microsoft.com/office/word/2010/wordprocessingGroup" xmlns:wpi="http://schemas.microsoft.com/office/word/2010/wordprocessingInk" xmlns:wne="http://schemas.microsoft.com/office/word/2006/wordml" xmlns:wps="http://schemas.microsoft.com/office/word/2010/wordprocessingShape" mc:Ignorable="w14 w15 w16se w16cid wp14">
+  <w:footnote w:type="separator" w:id="-1">
+    <w:p>
+      <w:pPr>
+        <w:spacing w:after="0" w:line="240" w:lineRule="auto"/>
+      </w:pPr>
+      <w:r>
+        <w:separator/>
+      </w:r>
+    </w:p>
+  </w:footnote>
+  <w:footnote w:type="continuationSeparator" w:id="0">
+    <w:p>
+      <w:pPr>
+        <w:spacing w:after="0" w:line="240" w:lineRule="auto"/>
+      </w:pPr>
+      <w:r>
+        <w:continuationSeparator/>
+      </w:r>
+    </w:p>
+  </w:footnote>
+</w:footnotes>
+</file>
+
+<file path=word/header1.xml><?xml version="1.0" encoding="utf-8"?>
+<w:hdr xmlns:wpc="http://schemas.microsoft.com/office/word/2010/wordprocessingCanvas" xmlns:cx="http://schemas.microsoft.com/office/drawing/2014/chartex" xmlns:cx1="http://schemas.microsoft.com/office/drawing/2015/9/8/chartex" xmlns:cx2="http://schemas.microsoft.com/office/drawing/2015/10/21/chartex" xmlns:cx3="http://schemas.microsoft.com/office/drawing/2016/5/9/chartex" xmlns:cx4="http://schemas.microsoft.com/office/drawing/2016/5/10/chartex" xmlns:cx5="http://schemas.microsoft.com/office/drawing/2016/5/11/chartex" xmlns:cx6="http://schemas.microsoft.com/office/drawing/2016/5/12/chartex" xmlns:cx7="http://schemas.microsoft.com/office/drawing/2016/5/13/chartex" xmlns:cx8="http://schemas.microsoft.com/office/drawing/2016/5/14/chartex" xmlns:mc="http://schemas.openxmlformats.org/markup-compatibility/2006" xmlns:aink="http://schemas.microsoft.com/office/drawing/2016/ink" xmlns:am3d="http://schemas.microsoft.com/office/drawing/2017/model3d" xmlns:o="urn:schemas-microsoft-com:office:office" xmlns:r="http://schemas.openxmlformats.org/officeDocument/2006/relationships" xmlns:m="http://schemas.openxmlformats.org/officeDocument/2006/math" xmlns:v="urn:schemas-microsoft-com:vml" xmlns:wp14="http://schemas.microsoft.com/office/word/2010/wordprocessingDrawing" xmlns:wp="http://schemas.openxmlformats.org/drawingml/2006/wordprocessingDrawing" xmlns:w10="urn:schemas-microsoft-com:office:word" xmlns:w="http://schemas.openxmlformats.org/wordprocessingml/2006/main" xmlns:w14="http://schemas.microsoft.com/office/word/2010/wordml" xmlns:w15="http://schemas.microsoft.com/office/word/2012/wordml" xmlns:w16cid="http://schemas.microsoft.com/office/word/2016/wordml/cid" xmlns:w16se="http://schemas.microsoft.com/office/word/2015/wordml/symex" xmlns:wpg="http://schemas.microsoft.com/office/word/2010/wordprocessingGroup" xmlns:wpi="http://schemas.microsoft.com/office/word/2010/wordprocessingInk" xmlns:wne="http://schemas.microsoft.com/office/word/2006/wordml" xmlns:wps="http://schemas.microsoft.com/office/word/2010/wordprocessingShape" mc:Ignorable="w14 w15 w16se w16cid wp14">
+  <w:p>
+    <w:pPr>
+      <w:pStyle w:val="Encabezado"/>
+      <w:jc w:val="center"/>
+      <w:rPr>
+        <w:rFonts w:ascii="Arial" w:hAnsi="Arial" w:cs="Arial"/>
+        <w:b/>
+        <w:sz w:val="24"/>
+        <w:lang w:val="en-US"/>
+      </w:rPr>
+    </w:pPr>
+    <w:r>
+      <w:rPr>
+        <w:rFonts w:ascii="Arial" w:hAnsi="Arial" w:cs="Arial"/>
+        <w:b/>
+        <w:sz w:val="24"/>
+        <w:lang w:val="en-US"/>
+      </w:rPr>
+      <w:t>Wireframes</w:t>
+    </w:r>
+  </w:p>
+</w:hdr>
 </file>
 
 <file path=word/styles.xml><?xml version="1.0" encoding="utf-8"?>
@@ -544,6 +1700,56 @@
     <w:semiHidden/>
     <w:unhideWhenUsed/>
   </w:style>
+  <w:style w:type="paragraph" w:styleId="Encabezado">
+    <w:name w:val="header"/>
+    <w:basedOn w:val="Normal"/>
+    <w:link w:val="EncabezadoCar"/>
+    <w:uiPriority w:val="99"/>
+    <w:unhideWhenUsed/>
+    <w:rsid w:val="009E16A3"/>
+    <w:pPr>
+      <w:tabs>
+        <w:tab w:val="center" w:pos="4252"/>
+        <w:tab w:val="right" w:pos="8504"/>
+      </w:tabs>
+      <w:spacing w:after="0" w:line="240" w:lineRule="auto"/>
+    </w:pPr>
+  </w:style>
+  <w:style w:type="character" w:customStyle="1" w:styleId="EncabezadoCar">
+    <w:name w:val="Encabezado Car"/>
+    <w:basedOn w:val="Fuentedeprrafopredeter"/>
+    <w:link w:val="Encabezado"/>
+    <w:uiPriority w:val="99"/>
+    <w:rsid w:val="009E16A3"/>
+    <w:rPr>
+      <w:lang w:val="es-GT"/>
+    </w:rPr>
+  </w:style>
+  <w:style w:type="paragraph" w:styleId="Piedepgina">
+    <w:name w:val="footer"/>
+    <w:basedOn w:val="Normal"/>
+    <w:link w:val="PiedepginaCar"/>
+    <w:uiPriority w:val="99"/>
+    <w:unhideWhenUsed/>
+    <w:rsid w:val="009E16A3"/>
+    <w:pPr>
+      <w:tabs>
+        <w:tab w:val="center" w:pos="4252"/>
+        <w:tab w:val="right" w:pos="8504"/>
+      </w:tabs>
+      <w:spacing w:after="0" w:line="240" w:lineRule="auto"/>
+    </w:pPr>
+  </w:style>
+  <w:style w:type="character" w:customStyle="1" w:styleId="PiedepginaCar">
+    <w:name w:val="Pie de página Car"/>
+    <w:basedOn w:val="Fuentedeprrafopredeter"/>
+    <w:link w:val="Piedepgina"/>
+    <w:uiPriority w:val="99"/>
+    <w:rsid w:val="009E16A3"/>
+    <w:rPr>
+      <w:lang w:val="es-GT"/>
+    </w:rPr>
+  </w:style>
 </w:styles>
 </file>
 

</xml_diff>

<commit_message>
Cambios en wireframes, agregando faq, y agregando precio en nuevo y mod
</commit_message>
<xml_diff>
--- a/Documentacion/wireframes.docx
+++ b/Documentacion/wireframes.docx
@@ -449,6 +449,29 @@
           </wp:inline>
         </w:drawing>
       </w:r>
+    </w:p>
+    <w:p>
+      <w:pPr>
+        <w:rPr>
+          <w:rFonts w:ascii="Arial" w:hAnsi="Arial" w:cs="Arial"/>
+          <w:b/>
+        </w:rPr>
+      </w:pPr>
+      <w:r>
+        <w:rPr>
+          <w:rFonts w:ascii="Arial" w:hAnsi="Arial" w:cs="Arial"/>
+          <w:b/>
+        </w:rPr>
+        <w:br w:type="page"/>
+      </w:r>
+    </w:p>
+    <w:p>
+      <w:pPr>
+        <w:rPr>
+          <w:rFonts w:ascii="Arial" w:hAnsi="Arial" w:cs="Arial"/>
+          <w:b/>
+        </w:rPr>
+      </w:pPr>
       <w:r>
         <w:rPr>
           <w:rFonts w:ascii="Arial" w:hAnsi="Arial" w:cs="Arial"/>
@@ -486,15 +509,17 @@
         <w:t>Nuevo anuncio</w:t>
       </w:r>
       <w:r>
-        <w:rPr>
-          <w:rFonts w:ascii="Arial" w:hAnsi="Arial" w:cs="Arial"/>
+        <w:t xml:space="preserve"> </w:t>
+      </w:r>
+      <w:r>
+        <w:rPr>
           <w:noProof/>
         </w:rPr>
         <w:drawing>
-          <wp:inline distT="0" distB="0" distL="0" distR="0" wp14:anchorId="41032EB4" wp14:editId="3223996A">
-            <wp:extent cx="5238750" cy="4930588"/>
-            <wp:effectExtent l="0" t="0" r="0" b="3810"/>
-            <wp:docPr id="12" name="Imagen 12"/>
+          <wp:inline distT="0" distB="0" distL="0" distR="0">
+            <wp:extent cx="4772025" cy="5687186"/>
+            <wp:effectExtent l="0" t="0" r="0" b="8890"/>
+            <wp:docPr id="15" name="Imagen 15"/>
             <wp:cNvGraphicFramePr>
               <a:graphicFrameLocks xmlns:a="http://schemas.openxmlformats.org/drawingml/2006/main" noChangeAspect="1"/>
             </wp:cNvGraphicFramePr>
@@ -502,7 +527,7 @@
               <a:graphicData uri="http://schemas.openxmlformats.org/drawingml/2006/picture">
                 <pic:pic xmlns:pic="http://schemas.openxmlformats.org/drawingml/2006/picture">
                   <pic:nvPicPr>
-                    <pic:cNvPr id="0" name="Picture 10"/>
+                    <pic:cNvPr id="0" name="Picture 4"/>
                     <pic:cNvPicPr>
                       <a:picLocks noChangeAspect="1" noChangeArrowheads="1"/>
                     </pic:cNvPicPr>
@@ -515,13 +540,13 @@
                         </a:ext>
                       </a:extLst>
                     </a:blip>
-                    <a:srcRect r="31033"/>
+                    <a:srcRect r="32796"/>
                     <a:stretch/>
                   </pic:blipFill>
                   <pic:spPr bwMode="auto">
                     <a:xfrm>
                       <a:off x="0" y="0"/>
-                      <a:ext cx="5239383" cy="4931184"/>
+                      <a:ext cx="4778959" cy="5695450"/>
                     </a:xfrm>
                     <a:prstGeom prst="rect">
                       <a:avLst/>
@@ -556,35 +581,7 @@
           <w:b/>
         </w:rPr>
         <w:lastRenderedPageBreak/>
-        <w:t xml:space="preserve">Vista </w:t>
-      </w:r>
-      <w:r>
-        <w:rPr>
-          <w:rFonts w:ascii="Arial" w:hAnsi="Arial" w:cs="Arial"/>
-          <w:b/>
-        </w:rPr>
-        <w:t>7</w:t>
-      </w:r>
-      <w:r>
-        <w:rPr>
-          <w:rFonts w:ascii="Arial" w:hAnsi="Arial" w:cs="Arial"/>
-          <w:b/>
-        </w:rPr>
-        <w:t xml:space="preserve">: </w:t>
-      </w:r>
-      <w:r>
-        <w:rPr>
-          <w:rFonts w:ascii="Arial" w:hAnsi="Arial" w:cs="Arial"/>
-          <w:b/>
-        </w:rPr>
-        <w:t>Modificar</w:t>
-      </w:r>
-      <w:r>
-        <w:rPr>
-          <w:rFonts w:ascii="Arial" w:hAnsi="Arial" w:cs="Arial"/>
-          <w:b/>
-        </w:rPr>
-        <w:t xml:space="preserve"> anuncio</w:t>
+        <w:t>Vista 7: Modificar anuncio</w:t>
       </w:r>
       <w:r>
         <w:rPr>
@@ -595,14 +592,13 @@
       </w:r>
       <w:r>
         <w:rPr>
-          <w:rFonts w:ascii="Arial" w:hAnsi="Arial" w:cs="Arial"/>
           <w:noProof/>
         </w:rPr>
         <w:drawing>
-          <wp:inline distT="0" distB="0" distL="0" distR="0" wp14:anchorId="22BD3B03" wp14:editId="508D9F4E">
-            <wp:extent cx="5343525" cy="6042364"/>
-            <wp:effectExtent l="0" t="0" r="0" b="0"/>
-            <wp:docPr id="13" name="Imagen 13"/>
+          <wp:inline distT="0" distB="0" distL="0" distR="0" wp14:anchorId="29B47E19" wp14:editId="0C56606C">
+            <wp:extent cx="5210175" cy="6113092"/>
+            <wp:effectExtent l="0" t="0" r="0" b="2540"/>
+            <wp:docPr id="3" name="Imagen 3"/>
             <wp:cNvGraphicFramePr>
               <a:graphicFrameLocks xmlns:a="http://schemas.openxmlformats.org/drawingml/2006/main" noChangeAspect="1"/>
             </wp:cNvGraphicFramePr>
@@ -610,7 +606,7 @@
               <a:graphicData uri="http://schemas.openxmlformats.org/drawingml/2006/picture">
                 <pic:pic xmlns:pic="http://schemas.openxmlformats.org/drawingml/2006/picture">
                   <pic:nvPicPr>
-                    <pic:cNvPr id="0" name="Picture 11"/>
+                    <pic:cNvPr id="0" name="Picture 3"/>
                     <pic:cNvPicPr>
                       <a:picLocks noChangeAspect="1" noChangeArrowheads="1"/>
                     </pic:cNvPicPr>
@@ -623,13 +619,13 @@
                         </a:ext>
                       </a:extLst>
                     </a:blip>
-                    <a:srcRect r="30856"/>
+                    <a:srcRect r="31738"/>
                     <a:stretch/>
                   </pic:blipFill>
                   <pic:spPr bwMode="auto">
                     <a:xfrm>
                       <a:off x="0" y="0"/>
-                      <a:ext cx="5345456" cy="6044547"/>
+                      <a:ext cx="5220565" cy="6125283"/>
                     </a:xfrm>
                     <a:prstGeom prst="rect">
                       <a:avLst/>
@@ -650,6 +646,15 @@
           </wp:inline>
         </w:drawing>
       </w:r>
+      <w:r>
+        <w:rPr>
+          <w:rFonts w:ascii="Arial" w:hAnsi="Arial" w:cs="Arial"/>
+          <w:noProof/>
+        </w:rPr>
+        <w:t xml:space="preserve"> </w:t>
+      </w:r>
+      <w:bookmarkStart w:id="0" w:name="_GoBack"/>
+      <w:bookmarkEnd w:id="0"/>
     </w:p>
     <w:p>
       <w:pPr>
@@ -664,21 +669,7 @@
           <w:b/>
         </w:rPr>
         <w:lastRenderedPageBreak/>
-        <w:t xml:space="preserve">Vista </w:t>
-      </w:r>
-      <w:r>
-        <w:rPr>
-          <w:rFonts w:ascii="Arial" w:hAnsi="Arial" w:cs="Arial"/>
-          <w:b/>
-        </w:rPr>
-        <w:t>8</w:t>
-      </w:r>
-      <w:r>
-        <w:rPr>
-          <w:rFonts w:ascii="Arial" w:hAnsi="Arial" w:cs="Arial"/>
-          <w:b/>
-        </w:rPr>
-        <w:t xml:space="preserve">: </w:t>
+        <w:t xml:space="preserve">Vista 8: </w:t>
       </w:r>
       <w:r>
         <w:rPr>
@@ -787,21 +778,7 @@
           <w:b/>
         </w:rPr>
         <w:lastRenderedPageBreak/>
-        <w:t xml:space="preserve">Vista </w:t>
-      </w:r>
-      <w:r>
-        <w:rPr>
-          <w:rFonts w:ascii="Arial" w:hAnsi="Arial" w:cs="Arial"/>
-          <w:b/>
-        </w:rPr>
-        <w:t>9</w:t>
-      </w:r>
-      <w:r>
-        <w:rPr>
-          <w:rFonts w:ascii="Arial" w:hAnsi="Arial" w:cs="Arial"/>
-          <w:b/>
-        </w:rPr>
-        <w:t xml:space="preserve">: </w:t>
+        <w:t xml:space="preserve">Vista 9: </w:t>
       </w:r>
       <w:r>
         <w:rPr>
@@ -887,21 +864,7 @@
           <w:rFonts w:ascii="Arial" w:hAnsi="Arial" w:cs="Arial"/>
           <w:b/>
         </w:rPr>
-        <w:t xml:space="preserve">Vista </w:t>
-      </w:r>
-      <w:r>
-        <w:rPr>
-          <w:rFonts w:ascii="Arial" w:hAnsi="Arial" w:cs="Arial"/>
-          <w:b/>
-        </w:rPr>
-        <w:t>10</w:t>
-      </w:r>
-      <w:r>
-        <w:rPr>
-          <w:rFonts w:ascii="Arial" w:hAnsi="Arial" w:cs="Arial"/>
-          <w:b/>
-        </w:rPr>
-        <w:t xml:space="preserve">: </w:t>
+        <w:t xml:space="preserve">Vista 10: </w:t>
       </w:r>
       <w:r>
         <w:rPr>
@@ -995,28 +958,7 @@
           <w:b/>
         </w:rPr>
         <w:lastRenderedPageBreak/>
-        <w:t>Vista 1</w:t>
-      </w:r>
-      <w:r>
-        <w:rPr>
-          <w:rFonts w:ascii="Arial" w:hAnsi="Arial" w:cs="Arial"/>
-          <w:b/>
-        </w:rPr>
-        <w:t>1</w:t>
-      </w:r>
-      <w:r>
-        <w:rPr>
-          <w:rFonts w:ascii="Arial" w:hAnsi="Arial" w:cs="Arial"/>
-          <w:b/>
-        </w:rPr>
-        <w:t xml:space="preserve">: </w:t>
-      </w:r>
-      <w:r>
-        <w:rPr>
-          <w:rFonts w:ascii="Arial" w:hAnsi="Arial" w:cs="Arial"/>
-          <w:b/>
-        </w:rPr>
-        <w:t>Pagina de categorías y subcateg</w:t>
+        <w:t>Vista 11: Pagina de categorías y subcateg</w:t>
       </w:r>
       <w:r>
         <w:rPr>
@@ -1089,36 +1031,13 @@
           </wp:inline>
         </w:drawing>
       </w:r>
-      <w:bookmarkStart w:id="0" w:name="_GoBack"/>
-      <w:bookmarkEnd w:id="0"/>
       <w:r>
         <w:rPr>
           <w:rFonts w:ascii="Arial" w:hAnsi="Arial" w:cs="Arial"/>
           <w:b/>
         </w:rPr>
         <w:lastRenderedPageBreak/>
-        <w:t>Vista 1</w:t>
-      </w:r>
-      <w:r>
-        <w:rPr>
-          <w:rFonts w:ascii="Arial" w:hAnsi="Arial" w:cs="Arial"/>
-          <w:b/>
-        </w:rPr>
-        <w:t>2</w:t>
-      </w:r>
-      <w:r>
-        <w:rPr>
-          <w:rFonts w:ascii="Arial" w:hAnsi="Arial" w:cs="Arial"/>
-          <w:b/>
-        </w:rPr>
-        <w:t xml:space="preserve">: </w:t>
-      </w:r>
-      <w:r>
-        <w:rPr>
-          <w:rFonts w:ascii="Arial" w:hAnsi="Arial" w:cs="Arial"/>
-          <w:b/>
-        </w:rPr>
-        <w:t>Página de información</w:t>
+        <w:t>Vista 12: Página de información</w:t>
       </w:r>
       <w:r>
         <w:rPr>
@@ -1185,8 +1104,125 @@
         </w:drawing>
       </w:r>
     </w:p>
+    <w:p>
+      <w:pPr>
+        <w:rPr>
+          <w:rFonts w:ascii="Arial" w:hAnsi="Arial" w:cs="Arial"/>
+          <w:b/>
+        </w:rPr>
+      </w:pPr>
+      <w:r>
+        <w:rPr>
+          <w:rFonts w:ascii="Arial" w:hAnsi="Arial" w:cs="Arial"/>
+          <w:b/>
+        </w:rPr>
+        <w:br w:type="page"/>
+      </w:r>
+    </w:p>
+    <w:p>
+      <w:pPr>
+        <w:rPr>
+          <w:rFonts w:ascii="Arial" w:hAnsi="Arial" w:cs="Arial"/>
+          <w:b/>
+        </w:rPr>
+      </w:pPr>
+      <w:r>
+        <w:rPr>
+          <w:rFonts w:ascii="Arial" w:hAnsi="Arial" w:cs="Arial"/>
+          <w:b/>
+        </w:rPr>
+        <w:lastRenderedPageBreak/>
+        <w:t>Vista 1</w:t>
+      </w:r>
+      <w:r>
+        <w:rPr>
+          <w:rFonts w:ascii="Arial" w:hAnsi="Arial" w:cs="Arial"/>
+          <w:b/>
+        </w:rPr>
+        <w:t>3</w:t>
+      </w:r>
+      <w:r>
+        <w:rPr>
+          <w:rFonts w:ascii="Arial" w:hAnsi="Arial" w:cs="Arial"/>
+          <w:b/>
+        </w:rPr>
+        <w:t xml:space="preserve">: </w:t>
+      </w:r>
+      <w:r>
+        <w:rPr>
+          <w:rFonts w:ascii="Arial" w:hAnsi="Arial" w:cs="Arial"/>
+          <w:b/>
+        </w:rPr>
+        <w:t>Preguntas frecuentes</w:t>
+      </w:r>
+    </w:p>
+    <w:p>
+      <w:pPr>
+        <w:ind w:left="708" w:hanging="708"/>
+        <w:rPr>
+          <w:rFonts w:ascii="Arial" w:hAnsi="Arial" w:cs="Arial"/>
+          <w:noProof/>
+        </w:rPr>
+      </w:pPr>
+      <w:r>
+        <w:rPr>
+          <w:noProof/>
+        </w:rPr>
+        <w:drawing>
+          <wp:inline distT="0" distB="0" distL="0" distR="0">
+            <wp:extent cx="5095875" cy="4705497"/>
+            <wp:effectExtent l="0" t="0" r="0" b="0"/>
+            <wp:docPr id="1" name="Imagen 1"/>
+            <wp:cNvGraphicFramePr>
+              <a:graphicFrameLocks xmlns:a="http://schemas.openxmlformats.org/drawingml/2006/main" noChangeAspect="1"/>
+            </wp:cNvGraphicFramePr>
+            <a:graphic xmlns:a="http://schemas.openxmlformats.org/drawingml/2006/main">
+              <a:graphicData uri="http://schemas.openxmlformats.org/drawingml/2006/picture">
+                <pic:pic xmlns:pic="http://schemas.openxmlformats.org/drawingml/2006/picture">
+                  <pic:nvPicPr>
+                    <pic:cNvPr id="0" name="Picture 1"/>
+                    <pic:cNvPicPr>
+                      <a:picLocks noChangeAspect="1" noChangeArrowheads="1"/>
+                    </pic:cNvPicPr>
+                  </pic:nvPicPr>
+                  <pic:blipFill rotWithShape="1">
+                    <a:blip r:embed="rId18">
+                      <a:extLst>
+                        <a:ext uri="{28A0092B-C50C-407E-A947-70E740481C1C}">
+                          <a14:useLocalDpi xmlns:a14="http://schemas.microsoft.com/office/drawing/2010/main" val="0"/>
+                        </a:ext>
+                      </a:extLst>
+                    </a:blip>
+                    <a:srcRect r="31385"/>
+                    <a:stretch/>
+                  </pic:blipFill>
+                  <pic:spPr bwMode="auto">
+                    <a:xfrm>
+                      <a:off x="0" y="0"/>
+                      <a:ext cx="5100174" cy="4709467"/>
+                    </a:xfrm>
+                    <a:prstGeom prst="rect">
+                      <a:avLst/>
+                    </a:prstGeom>
+                    <a:noFill/>
+                    <a:ln>
+                      <a:noFill/>
+                    </a:ln>
+                    <a:extLst>
+                      <a:ext uri="{53640926-AAD7-44D8-BBD7-CCE9431645EC}">
+                        <a14:shadowObscured xmlns:a14="http://schemas.microsoft.com/office/drawing/2010/main"/>
+                      </a:ext>
+                    </a:extLst>
+                  </pic:spPr>
+                </pic:pic>
+              </a:graphicData>
+            </a:graphic>
+          </wp:inline>
+        </w:drawing>
+      </w:r>
+    </w:p>
     <w:sectPr>
-      <w:headerReference w:type="default" r:id="rId18"/>
+      <w:headerReference w:type="default" r:id="rId19"/>
       <w:pgSz w:w="11906" w:h="16838"/>
       <w:pgMar w:top="1417" w:right="1701" w:bottom="1417" w:left="1701" w:header="708" w:footer="708" w:gutter="0"/>
       <w:cols w:space="708"/>

</xml_diff>